<commit_message>
separate folder for the data and scripts of Sabrya's paper
</commit_message>
<xml_diff>
--- a/SabryaPaper/Bandgagfitting.docx
+++ b/SabryaPaper/Bandgagfitting.docx
@@ -5,16 +5,17 @@
     <w:p>
       <w:pPr>
         <w:keepNext/>
+        <w:jc w:val="center"/>
       </w:pPr>
       <w:r>
         <w:rPr>
           <w:noProof/>
         </w:rPr>
         <w:drawing>
-          <wp:inline distT="0" distB="0" distL="0" distR="0" wp14:anchorId="4CE13B72" wp14:editId="77B264FE">
-            <wp:extent cx="5727700" cy="2241550"/>
-            <wp:effectExtent l="0" t="0" r="0" b="0"/>
-            <wp:docPr id="1" name="Picture 1"/>
+          <wp:inline distT="0" distB="0" distL="0" distR="0" wp14:anchorId="6ABEA905" wp14:editId="2357E65C">
+            <wp:extent cx="5727700" cy="2179320"/>
+            <wp:effectExtent l="0" t="0" r="0" b="5080"/>
+            <wp:docPr id="3" name="Picture 3"/>
             <wp:cNvGraphicFramePr>
               <a:graphicFrameLocks xmlns:a="http://schemas.openxmlformats.org/drawingml/2006/main" noChangeAspect="1"/>
             </wp:cNvGraphicFramePr>
@@ -22,11 +23,17 @@
               <a:graphicData uri="http://schemas.openxmlformats.org/drawingml/2006/picture">
                 <pic:pic xmlns:pic="http://schemas.openxmlformats.org/drawingml/2006/picture">
                   <pic:nvPicPr>
-                    <pic:cNvPr id="1" name=""/>
+                    <pic:cNvPr id="3" name="EELS.pdf"/>
                     <pic:cNvPicPr/>
                   </pic:nvPicPr>
                   <pic:blipFill>
-                    <a:blip r:embed="rId4"/>
+                    <a:blip r:embed="rId4">
+                      <a:extLst>
+                        <a:ext uri="{28A0092B-C50C-407E-A947-70E740481C1C}">
+                          <a14:useLocalDpi xmlns:a14="http://schemas.microsoft.com/office/drawing/2010/main" val="0"/>
+                        </a:ext>
+                      </a:extLst>
+                    </a:blip>
                     <a:stretch>
                       <a:fillRect/>
                     </a:stretch>
@@ -34,7 +41,7 @@
                   <pic:spPr>
                     <a:xfrm>
                       <a:off x="0" y="0"/>
-                      <a:ext cx="5727700" cy="2241550"/>
+                      <a:ext cx="5727700" cy="2179320"/>
                     </a:xfrm>
                     <a:prstGeom prst="rect">
                       <a:avLst/>
@@ -49,33 +56,26 @@
     </w:p>
     <w:p>
       <w:pPr>
+        <w:keepNext/>
+        <w:jc w:val="center"/>
+      </w:pPr>
+    </w:p>
+    <w:p>
+      <w:pPr>
         <w:pStyle w:val="Caption"/>
         <w:jc w:val="both"/>
       </w:pPr>
       <w:r>
         <w:t xml:space="preserve">Figure </w:t>
       </w:r>
-      <w:r>
-        <w:fldChar w:fldCharType="begin"/>
-      </w:r>
-      <w:r>
-        <w:instrText xml:space="preserve"> SEQ Figure \* ARABIC </w:instrText>
-      </w:r>
-      <w:r>
-        <w:fldChar w:fldCharType="separate"/>
-      </w:r>
-      <w:r>
-        <w:rPr>
-          <w:noProof/>
-        </w:rPr>
-        <w:t>1</w:t>
-      </w:r>
-      <w:r>
-        <w:rPr>
-          <w:noProof/>
-        </w:rPr>
-        <w:fldChar w:fldCharType="end"/>
-      </w:r>
+      <w:fldSimple w:instr=" SEQ Figure \* ARABIC ">
+        <w:r>
+          <w:rPr>
+            <w:noProof/>
+          </w:rPr>
+          <w:t>1</w:t>
+        </w:r>
+      </w:fldSimple>
       <w:r>
         <w:t xml:space="preserve">: a) </w:t>
       </w:r>
@@ -128,7 +128,13 @@
         <w:t>o</w:t>
       </w:r>
       <w:r>
-        <w:t xml:space="preserve"> of the EELS intensity derivative for sp14 over the corresponding average of the vacuum spectra.</w:t>
+        <w:t xml:space="preserve"> of the EELS intensity derivative for sp14 over the corresponding average </w:t>
+      </w:r>
+      <w:r>
+        <w:t>for</w:t>
+      </w:r>
+      <w:r>
+        <w:t xml:space="preserve"> the vacuum spectra.</w:t>
       </w:r>
     </w:p>
     <w:p>
@@ -316,19 +322,20 @@
       <w:r>
         <w:t xml:space="preserve">um ensuring </w:t>
       </w:r>
-      <w:proofErr w:type="gramStart"/>
-      <w:r>
-        <w:t xml:space="preserve">that </w:t>
-      </w:r>
-      <w:r>
-        <w:t xml:space="preserve"> all</w:t>
-      </w:r>
-      <w:proofErr w:type="gramEnd"/>
+      <w:r>
+        <w:t>that all</w:t>
+      </w:r>
       <w:r>
         <w:t xml:space="preserve"> relevant sources of uncertainty</w:t>
       </w:r>
       <w:r>
-        <w:t xml:space="preserve"> are taken into account.</w:t>
+        <w:t xml:space="preserve"> are </w:t>
+      </w:r>
+      <w:r>
+        <w:t>considered</w:t>
+      </w:r>
+      <w:r>
+        <w:t>.</w:t>
       </w:r>
       <w:r>
         <w:t xml:space="preserve"> </w:t>
@@ -346,7 +353,13 @@
         <w:t xml:space="preserve">are shown in the inset of Fig. 1a. </w:t>
       </w:r>
       <w:r>
-        <w:t xml:space="preserve">Fig. 1b displays the ratio of the EELS intensity derivative, </w:t>
+        <w:t xml:space="preserve">Fig. 1b </w:t>
+      </w:r>
+      <w:r>
+        <w:t xml:space="preserve">then </w:t>
+      </w:r>
+      <w:r>
+        <w:t xml:space="preserve">displays the ratio of the EELS intensity derivative, </w:t>
       </w:r>
       <m:oMath>
         <m:f>
@@ -401,7 +414,31 @@
         </m:r>
       </m:oMath>
       <w:r>
-        <w:t xml:space="preserve"> between sp14 and the corresponding vacuum average, highlighting how around energy losses of 1.8 eV the two curves start to differ, indicating the onset of the inelastic contributions to the spectra. </w:t>
+        <w:t xml:space="preserve"> between sp14 and the corresponding vacuum average</w:t>
+      </w:r>
+      <w:r>
+        <w:t>. This ratio</w:t>
+      </w:r>
+      <w:r>
+        <w:t xml:space="preserve"> highlig</w:t>
+      </w:r>
+      <w:r>
+        <w:t>ths</w:t>
+      </w:r>
+      <w:r>
+        <w:t xml:space="preserve"> how </w:t>
+      </w:r>
+      <w:r>
+        <w:t xml:space="preserve">for </w:t>
+      </w:r>
+      <w:r>
+        <w:t xml:space="preserve">energy </w:t>
+      </w:r>
+      <w:r>
+        <w:t>losses around</w:t>
+      </w:r>
+      <w:r>
+        <w:t xml:space="preserve"> 1.8 eV the two curves start to differ, indicating the onset of the inelastic contributions to the spectra. </w:t>
       </w:r>
       <w:r>
         <w:t xml:space="preserve">The best-fit values are </w:t>
@@ -456,7 +493,13 @@
         <w:t xml:space="preserve"> eV</w:t>
       </w:r>
       <w:r>
-        <w:t xml:space="preserve"> the bandgap</w:t>
+        <w:t xml:space="preserve"> </w:t>
+      </w:r>
+      <w:r>
+        <w:t xml:space="preserve">for </w:t>
+      </w:r>
+      <w:r>
+        <w:t>the bandgap</w:t>
       </w:r>
       <w:r>
         <w:t xml:space="preserve"> and </w:t>
@@ -495,7 +538,13 @@
         <w:t>3</w:t>
       </w:r>
       <w:r>
-        <w:t xml:space="preserve"> for the exponent.</w:t>
+        <w:t xml:space="preserve"> for the </w:t>
+      </w:r>
+      <w:r>
+        <w:t xml:space="preserve">model </w:t>
+      </w:r>
+      <w:r>
+        <w:t>exponent.</w:t>
       </w:r>
       <w:r>
         <w:t xml:space="preserve"> The values for the exponent </w:t>
@@ -541,6 +590,24 @@
       </w:r>
       <w:r>
         <w:t xml:space="preserve"> determinations in the literature</w:t>
+      </w:r>
+      <w:r>
+        <w:rPr>
+          <w:rFonts w:ascii="Calibri" w:hAnsi="Calibri" w:cs="Calibri"/>
+        </w:rPr>
+        <w:t xml:space="preserve">. </w:t>
+      </w:r>
+      <w:r>
+        <w:rPr>
+          <w:rFonts w:ascii="Calibri" w:hAnsi="Calibri" w:cs="Calibri"/>
+        </w:rPr>
+        <w:t xml:space="preserve">Consistent results are </w:t>
+      </w:r>
+      <w:r>
+        <w:rPr>
+          <w:rFonts w:ascii="Calibri" w:hAnsi="Calibri" w:cs="Calibri"/>
+        </w:rPr>
+        <w:t xml:space="preserve">obtained </w:t>
       </w:r>
       <w:bookmarkStart w:id="0" w:name="_GoBack"/>
       <w:bookmarkEnd w:id="0"/>
@@ -548,13 +615,7 @@
         <w:rPr>
           <w:rFonts w:ascii="Calibri" w:hAnsi="Calibri" w:cs="Calibri"/>
         </w:rPr>
-        <w:t xml:space="preserve">. </w:t>
-      </w:r>
-      <w:r>
-        <w:rPr>
-          <w:rFonts w:ascii="Calibri" w:hAnsi="Calibri" w:cs="Calibri"/>
-        </w:rPr>
-        <w:t xml:space="preserve">Consistent results are found for other locations of </w:t>
+        <w:t xml:space="preserve">for other locations of </w:t>
       </w:r>
       <w:r>
         <w:t>Fig. AAA.</w:t>

</xml_diff>